<commit_message>
Cleaner metadata, fixed template
</commit_message>
<xml_diff>
--- a/src/templates/template.docx
+++ b/src/templates/template.docx
@@ -419,6 +419,246 @@
       <w:color w:val="243F60" w:themeColor="accent1" w:themeShade="7F"/>
     </w:rPr>
   </w:style>
+  <w:style w:type="paragraph" w:styleId="Title">
+    <w:name w:val="Title"/>
+    <w:basedOn w:val="Normal"/>
+    <w:next w:val="Normal"/>
+    <w:link w:val="TitleChar"/>
+    <w:uiPriority w:val="10"/>
+    <w:qFormat/>
+    <w:rsid w:val="00F11773"/>
+    <w:pPr>
+      <w:pBdr>
+        <w:bottom w:val="single" w:sz="8" w:space="4" w:color="4F81BD" w:themeColor="accent1"/>
+      </w:pBdr>
+      <w:spacing w:after="300" w:line="240" w:lineRule="auto"/>
+      <w:contextualSpacing/>
+    </w:pPr>
+    <w:rPr>
+      <w:rFonts w:asciiTheme="majorHAnsi" w:eastAsiaTheme="majorEastAsia" w:hAnsiTheme="majorHAnsi" w:cstheme="majorBidi"/>
+      <w:color w:val="17365D" w:themeColor="text2" w:themeShade="BF"/>
+      <w:spacing w:val="5"/>
+      <w:kern w:val="28"/>
+      <w:sz w:val="52"/>
+      <w:szCs w:val="52"/>
+    </w:rPr>
+  </w:style>
+  <w:style w:type="character" w:customStyle="1" w:styleId="TitleChar">
+    <w:name w:val="Title Char"/>
+    <w:basedOn w:val="DefaultParagraphFont"/>
+    <w:link w:val="Title"/>
+    <w:uiPriority w:val="10"/>
+    <w:rsid w:val="00F11773"/>
+    <w:rPr>
+      <w:rFonts w:asciiTheme="majorHAnsi" w:eastAsiaTheme="majorEastAsia" w:hAnsiTheme="majorHAnsi" w:cstheme="majorBidi"/>
+      <w:color w:val="17365D" w:themeColor="text2" w:themeShade="BF"/>
+      <w:spacing w:val="5"/>
+      <w:kern w:val="28"/>
+      <w:sz w:val="52"/>
+      <w:szCs w:val="52"/>
+    </w:rPr>
+  </w:style>
+  <w:style w:type="paragraph" w:styleId="Subtitle">
+    <w:name w:val="Subtitle"/>
+    <w:basedOn w:val="Normal"/>
+    <w:next w:val="Normal"/>
+    <w:link w:val="SubtitleChar"/>
+    <w:uiPriority w:val="11"/>
+    <w:qFormat/>
+    <w:rsid w:val="00F11773"/>
+    <w:pPr>
+      <w:numPr>
+        <w:ilvl w:val="1"/>
+      </w:numPr>
+    </w:pPr>
+    <w:rPr>
+      <w:rFonts w:asciiTheme="majorHAnsi" w:eastAsiaTheme="majorEastAsia" w:hAnsiTheme="majorHAnsi" w:cstheme="majorBidi"/>
+      <w:i/>
+      <w:iCs/>
+      <w:color w:val="4F81BD" w:themeColor="accent1"/>
+      <w:spacing w:val="15"/>
+      <w:sz w:val="24"/>
+      <w:szCs w:val="24"/>
+    </w:rPr>
+  </w:style>
+  <w:style w:type="character" w:customStyle="1" w:styleId="SubtitleChar">
+    <w:name w:val="Subtitle Char"/>
+    <w:basedOn w:val="DefaultParagraphFont"/>
+    <w:link w:val="Subtitle"/>
+    <w:uiPriority w:val="11"/>
+    <w:rsid w:val="00F11773"/>
+    <w:rPr>
+      <w:rFonts w:asciiTheme="majorHAnsi" w:eastAsiaTheme="majorEastAsia" w:hAnsiTheme="majorHAnsi" w:cstheme="majorBidi"/>
+      <w:i/>
+      <w:iCs/>
+      <w:color w:val="4F81BD" w:themeColor="accent1"/>
+      <w:spacing w:val="15"/>
+      <w:sz w:val="24"/>
+      <w:szCs w:val="24"/>
+    </w:rPr>
+  </w:style>
+  <w:style w:type="character" w:styleId="SubtleEmphasis">
+    <w:name w:val="Subtle Emphasis"/>
+    <w:basedOn w:val="DefaultParagraphFont"/>
+    <w:uiPriority w:val="19"/>
+    <w:qFormat/>
+    <w:rsid w:val="00F11773"/>
+    <w:rPr>
+      <w:i/>
+      <w:iCs/>
+      <w:color w:val="808080" w:themeColor="text1" w:themeTint="7F"/>
+    </w:rPr>
+  </w:style>
+  <w:style w:type="character" w:styleId="Emphasis">
+    <w:name w:val="Emphasis"/>
+    <w:basedOn w:val="DefaultParagraphFont"/>
+    <w:uiPriority w:val="20"/>
+    <w:qFormat/>
+    <w:rsid w:val="00F11773"/>
+    <w:rPr>
+      <w:i/>
+      <w:iCs/>
+    </w:rPr>
+  </w:style>
+  <w:style w:type="character" w:styleId="IntenseEmphasis">
+    <w:name w:val="Intense Emphasis"/>
+    <w:basedOn w:val="DefaultParagraphFont"/>
+    <w:uiPriority w:val="21"/>
+    <w:qFormat/>
+    <w:rsid w:val="00F11773"/>
+    <w:rPr>
+      <w:b/>
+      <w:bCs/>
+      <w:i/>
+      <w:iCs/>
+      <w:color w:val="4F81BD" w:themeColor="accent1"/>
+    </w:rPr>
+  </w:style>
+  <w:style w:type="character" w:styleId="Strong">
+    <w:name w:val="Strong"/>
+    <w:basedOn w:val="DefaultParagraphFont"/>
+    <w:uiPriority w:val="22"/>
+    <w:qFormat/>
+    <w:rsid w:val="00F11773"/>
+    <w:rPr>
+      <w:b/>
+      <w:bCs/>
+    </w:rPr>
+  </w:style>
+  <w:style w:type="paragraph" w:styleId="Quote">
+    <w:name w:val="Quote"/>
+    <w:basedOn w:val="Normal"/>
+    <w:next w:val="Normal"/>
+    <w:link w:val="QuoteChar"/>
+    <w:uiPriority w:val="29"/>
+    <w:qFormat/>
+    <w:rsid w:val="00F11773"/>
+    <w:rPr>
+      <w:i/>
+      <w:iCs/>
+      <w:color w:val="000000" w:themeColor="text1"/>
+    </w:rPr>
+  </w:style>
+  <w:style w:type="character" w:customStyle="1" w:styleId="QuoteChar">
+    <w:name w:val="Quote Char"/>
+    <w:basedOn w:val="DefaultParagraphFont"/>
+    <w:link w:val="Quote"/>
+    <w:uiPriority w:val="29"/>
+    <w:rsid w:val="00F11773"/>
+    <w:rPr>
+      <w:i/>
+      <w:iCs/>
+      <w:color w:val="000000" w:themeColor="text1"/>
+    </w:rPr>
+  </w:style>
+  <w:style w:type="paragraph" w:styleId="IntenseQuote">
+    <w:name w:val="Intense Quote"/>
+    <w:basedOn w:val="Normal"/>
+    <w:next w:val="Normal"/>
+    <w:link w:val="IntenseQuoteChar"/>
+    <w:uiPriority w:val="30"/>
+    <w:qFormat/>
+    <w:rsid w:val="00F11773"/>
+    <w:pPr>
+      <w:pBdr>
+        <w:bottom w:val="single" w:sz="4" w:space="4" w:color="4F81BD" w:themeColor="accent1"/>
+      </w:pBdr>
+      <w:spacing w:before="200" w:after="280"/>
+      <w:ind w:left="936" w:right="936"/>
+    </w:pPr>
+    <w:rPr>
+      <w:b/>
+      <w:bCs/>
+      <w:i/>
+      <w:iCs/>
+      <w:color w:val="4F81BD" w:themeColor="accent1"/>
+    </w:rPr>
+  </w:style>
+  <w:style w:type="character" w:customStyle="1" w:styleId="IntenseQuoteChar">
+    <w:name w:val="Intense Quote Char"/>
+    <w:basedOn w:val="DefaultParagraphFont"/>
+    <w:link w:val="IntenseQuote"/>
+    <w:uiPriority w:val="30"/>
+    <w:rsid w:val="00F11773"/>
+    <w:rPr>
+      <w:b/>
+      <w:bCs/>
+      <w:i/>
+      <w:iCs/>
+      <w:color w:val="4F81BD" w:themeColor="accent1"/>
+    </w:rPr>
+  </w:style>
+  <w:style w:type="character" w:styleId="SubtleReference">
+    <w:name w:val="Subtle Reference"/>
+    <w:basedOn w:val="DefaultParagraphFont"/>
+    <w:uiPriority w:val="31"/>
+    <w:qFormat/>
+    <w:rsid w:val="00F11773"/>
+    <w:rPr>
+      <w:smallCaps/>
+      <w:color w:val="C0504D" w:themeColor="accent2"/>
+      <w:u w:val="single"/>
+    </w:rPr>
+  </w:style>
+  <w:style w:type="character" w:styleId="IntenseReference">
+    <w:name w:val="Intense Reference"/>
+    <w:basedOn w:val="DefaultParagraphFont"/>
+    <w:uiPriority w:val="32"/>
+    <w:qFormat/>
+    <w:rsid w:val="00F11773"/>
+    <w:rPr>
+      <w:b/>
+      <w:bCs/>
+      <w:smallCaps/>
+      <w:color w:val="C0504D" w:themeColor="accent2"/>
+      <w:spacing w:val="5"/>
+      <w:u w:val="single"/>
+    </w:rPr>
+  </w:style>
+  <w:style w:type="paragraph" w:styleId="ListParagraph">
+    <w:name w:val="List Paragraph"/>
+    <w:basedOn w:val="Normal"/>
+    <w:uiPriority w:val="34"/>
+    <w:qFormat/>
+    <w:rsid w:val="00F11773"/>
+    <w:pPr>
+      <w:ind w:left="720"/>
+      <w:contextualSpacing/>
+    </w:pPr>
+  </w:style>
+  <w:style w:type="character" w:styleId="BookTitle">
+    <w:name w:val="Book Title"/>
+    <w:basedOn w:val="DefaultParagraphFont"/>
+    <w:uiPriority w:val="33"/>
+    <w:qFormat/>
+    <w:rsid w:val="00F11773"/>
+    <w:rPr>
+      <w:b/>
+      <w:bCs/>
+      <w:smallCaps/>
+      <w:spacing w:val="5"/>
+    </w:rPr>
+  </w:style>
 </w:styles>
 </file>
 

</xml_diff>